<commit_message>
Material para Monitoreo y control
Material de ayuda para Monitoreo y control
</commit_message>
<xml_diff>
--- a/Plan de configuracion.docx
+++ b/Plan de configuracion.docx
@@ -4,7 +4,7 @@
   <w:body>
     <w:p>
       <w:pPr>
-        <w:jc w:val="center"/>
+        <w:jc w:val="right"/>
         <w:rPr>
           <w:rFonts w:ascii="Arial" w:eastAsia="Arial" w:hAnsi="Arial" w:cs="Arial"/>
           <w:sz w:val="36"/>
@@ -32,6 +32,7 @@
     </w:p>
     <w:p>
       <w:pPr>
+        <w:ind w:left="708" w:hanging="708"/>
         <w:jc w:val="center"/>
         <w:rPr>
           <w:rFonts w:ascii="Arial" w:eastAsia="Arial" w:hAnsi="Arial" w:cs="Arial"/>
@@ -1102,8 +1103,6 @@
           <w:lang w:eastAsia="es-MX"/>
         </w:rPr>
       </w:pPr>
-      <w:bookmarkStart w:id="0" w:name="_GoBack"/>
-      <w:bookmarkEnd w:id="0"/>
       <w:r>
         <w:rPr>
           <w:rFonts w:ascii="Arial" w:eastAsia="Times New Roman" w:hAnsi="Arial" w:cs="Arial"/>
@@ -1163,7 +1162,7 @@
           <w:lang w:eastAsia="es-MX"/>
         </w:rPr>
       </w:pPr>
-      <w:bookmarkStart w:id="1" w:name="1._Introduction"/>
+      <w:bookmarkStart w:id="0" w:name="1._Introduction"/>
       <w:r>
         <w:rPr>
           <w:rFonts w:ascii="Times New Roman" w:eastAsia="Times New Roman" w:hAnsi="Times New Roman" w:cs="Times New Roman"/>
@@ -1188,7 +1187,7 @@
         </w:rPr>
         <w:t xml:space="preserve">                  </w:t>
       </w:r>
-      <w:bookmarkEnd w:id="1"/>
+      <w:bookmarkEnd w:id="0"/>
       <w:r>
         <w:rPr>
           <w:rFonts w:ascii="Times New Roman" w:eastAsia="Times New Roman" w:hAnsi="Times New Roman" w:cs="Times New Roman"/>
@@ -1235,7 +1234,7 @@
           <w:lang w:eastAsia="es-MX"/>
         </w:rPr>
       </w:pPr>
-      <w:bookmarkStart w:id="2" w:name="1.1_Purpose"/>
+      <w:bookmarkStart w:id="1" w:name="1.1_Purpose"/>
       <w:r>
         <w:rPr>
           <w:rFonts w:ascii="Times New Roman" w:eastAsia="Times New Roman" w:hAnsi="Times New Roman" w:cs="Times New Roman"/>
@@ -1258,7 +1257,7 @@
         </w:rPr>
         <w:t xml:space="preserve">               </w:t>
       </w:r>
-      <w:bookmarkEnd w:id="2"/>
+      <w:bookmarkEnd w:id="1"/>
       <w:r>
         <w:rPr>
           <w:rFonts w:ascii="Times New Roman" w:eastAsia="Times New Roman" w:hAnsi="Times New Roman" w:cs="Times New Roman"/>
@@ -1304,7 +1303,7 @@
           <w:lang w:eastAsia="es-MX"/>
         </w:rPr>
       </w:pPr>
-      <w:bookmarkStart w:id="3" w:name="1.2_Scope"/>
+      <w:bookmarkStart w:id="2" w:name="1.2_Scope"/>
       <w:r>
         <w:rPr>
           <w:rFonts w:ascii="Times New Roman" w:eastAsia="Times New Roman" w:hAnsi="Times New Roman" w:cs="Times New Roman"/>
@@ -1339,7 +1338,7 @@
         </w:rPr>
         <w:t>Scope</w:t>
       </w:r>
-      <w:bookmarkEnd w:id="3"/>
+      <w:bookmarkEnd w:id="2"/>
       <w:proofErr w:type="spellEnd"/>
     </w:p>
     <w:p>
@@ -1375,7 +1374,7 @@
           <w:lang w:eastAsia="es-MX"/>
         </w:rPr>
       </w:pPr>
-      <w:bookmarkStart w:id="4" w:name="1.5_Overview"/>
+      <w:bookmarkStart w:id="3" w:name="1.5_Overview"/>
       <w:r>
         <w:rPr>
           <w:rFonts w:ascii="Times New Roman" w:eastAsia="Times New Roman" w:hAnsi="Times New Roman" w:cs="Times New Roman"/>
@@ -1410,7 +1409,7 @@
         </w:rPr>
         <w:t>Overview</w:t>
       </w:r>
-      <w:bookmarkEnd w:id="4"/>
+      <w:bookmarkEnd w:id="3"/>
       <w:proofErr w:type="spellEnd"/>
     </w:p>
     <w:p>
@@ -1447,7 +1446,7 @@
           <w:lang w:eastAsia="es-MX"/>
         </w:rPr>
       </w:pPr>
-      <w:bookmarkStart w:id="5" w:name="2._Software_Configuration_Management"/>
+      <w:bookmarkStart w:id="4" w:name="2._Software_Configuration_Management"/>
       <w:r>
         <w:rPr>
           <w:rFonts w:ascii="Times New Roman" w:eastAsia="Times New Roman" w:hAnsi="Times New Roman" w:cs="Times New Roman"/>
@@ -1510,7 +1509,7 @@
         </w:rPr>
         <w:t xml:space="preserve"> Management</w:t>
       </w:r>
-      <w:bookmarkEnd w:id="5"/>
+      <w:bookmarkEnd w:id="4"/>
     </w:p>
     <w:p>
       <w:pPr>
@@ -1525,7 +1524,7 @@
           <w:lang w:eastAsia="es-MX"/>
         </w:rPr>
       </w:pPr>
-      <w:bookmarkStart w:id="6" w:name="2.1_Organization,_Responsibilities_and_I"/>
+      <w:bookmarkStart w:id="5" w:name="2.1_Organization,_Responsibilities_and_I"/>
       <w:r>
         <w:rPr>
           <w:rFonts w:ascii="Times New Roman" w:eastAsia="Times New Roman" w:hAnsi="Times New Roman" w:cs="Times New Roman"/>
@@ -1548,7 +1547,7 @@
         </w:rPr>
         <w:t xml:space="preserve">               </w:t>
       </w:r>
-      <w:bookmarkEnd w:id="6"/>
+      <w:bookmarkEnd w:id="5"/>
       <w:r>
         <w:rPr>
           <w:rFonts w:ascii="Times New Roman" w:eastAsia="Times New Roman" w:hAnsi="Times New Roman" w:cs="Times New Roman"/>
@@ -1594,7 +1593,7 @@
           <w:lang w:eastAsia="es-MX"/>
         </w:rPr>
       </w:pPr>
-      <w:bookmarkStart w:id="7" w:name="2.2_Tools,_Environment_and_Infrastructur"/>
+      <w:bookmarkStart w:id="6" w:name="2.2_Tools,_Environment_and_Infrastructur"/>
       <w:r>
         <w:rPr>
           <w:rFonts w:ascii="Times New Roman" w:eastAsia="Times New Roman" w:hAnsi="Times New Roman" w:cs="Times New Roman"/>
@@ -1617,7 +1616,7 @@
         </w:rPr>
         <w:t xml:space="preserve">               </w:t>
       </w:r>
-      <w:bookmarkEnd w:id="7"/>
+      <w:bookmarkEnd w:id="6"/>
       <w:r>
         <w:rPr>
           <w:rFonts w:ascii="Times New Roman" w:eastAsia="Times New Roman" w:hAnsi="Times New Roman" w:cs="Times New Roman"/>
@@ -1664,7 +1663,7 @@
           <w:lang w:eastAsia="es-MX"/>
         </w:rPr>
       </w:pPr>
-      <w:bookmarkStart w:id="8" w:name="3._The_CM_Program"/>
+      <w:bookmarkStart w:id="7" w:name="3._The_CM_Program"/>
       <w:r>
         <w:rPr>
           <w:rFonts w:ascii="Times New Roman" w:eastAsia="Times New Roman" w:hAnsi="Times New Roman" w:cs="Times New Roman"/>
@@ -1755,7 +1754,7 @@
         </w:rPr>
         <w:t>Program</w:t>
       </w:r>
-      <w:bookmarkEnd w:id="8"/>
+      <w:bookmarkEnd w:id="7"/>
       <w:proofErr w:type="spellEnd"/>
     </w:p>
     <w:p>
@@ -1771,7 +1770,7 @@
           <w:lang w:eastAsia="es-MX"/>
         </w:rPr>
       </w:pPr>
-      <w:bookmarkStart w:id="9" w:name="3.1_Configuration_Identification"/>
+      <w:bookmarkStart w:id="8" w:name="3.1_Configuration_Identification"/>
       <w:r>
         <w:rPr>
           <w:rFonts w:ascii="Times New Roman" w:eastAsia="Times New Roman" w:hAnsi="Times New Roman" w:cs="Times New Roman"/>
@@ -1794,7 +1793,7 @@
         </w:rPr>
         <w:t xml:space="preserve">               </w:t>
       </w:r>
-      <w:bookmarkEnd w:id="9"/>
+      <w:bookmarkEnd w:id="8"/>
       <w:r>
         <w:rPr>
           <w:rFonts w:ascii="Times New Roman" w:eastAsia="Times New Roman" w:hAnsi="Times New Roman" w:cs="Times New Roman"/>
@@ -1820,7 +1819,7 @@
           <w:lang w:eastAsia="es-MX"/>
         </w:rPr>
       </w:pPr>
-      <w:bookmarkStart w:id="10" w:name="3.1.1_Identification_Methods"/>
+      <w:bookmarkStart w:id="9" w:name="3.1.1_Identification_Methods"/>
       <w:r>
         <w:rPr>
           <w:rFonts w:ascii="Times New Roman" w:eastAsia="Times New Roman" w:hAnsi="Times New Roman" w:cs="Times New Roman"/>
@@ -1843,7 +1842,7 @@
         </w:rPr>
         <w:t xml:space="preserve">          </w:t>
       </w:r>
-      <w:bookmarkEnd w:id="10"/>
+      <w:bookmarkEnd w:id="9"/>
       <w:r>
         <w:rPr>
           <w:rFonts w:ascii="Times New Roman" w:eastAsia="Times New Roman" w:hAnsi="Times New Roman" w:cs="Times New Roman"/>
@@ -1909,7 +1908,7 @@
           <w:lang w:eastAsia="es-MX"/>
         </w:rPr>
       </w:pPr>
-      <w:bookmarkStart w:id="11" w:name="3.1.2_Project_Baselines"/>
+      <w:bookmarkStart w:id="10" w:name="3.1.2_Project_Baselines"/>
       <w:r>
         <w:rPr>
           <w:rFonts w:ascii="Times New Roman" w:eastAsia="Times New Roman" w:hAnsi="Times New Roman" w:cs="Times New Roman"/>
@@ -1955,7 +1954,7 @@
         </w:rPr>
         <w:t>Baselines</w:t>
       </w:r>
-      <w:bookmarkEnd w:id="11"/>
+      <w:bookmarkEnd w:id="10"/>
       <w:proofErr w:type="spellEnd"/>
     </w:p>
     <w:p>
@@ -2011,7 +2010,7 @@
           <w:lang w:eastAsia="es-MX"/>
         </w:rPr>
       </w:pPr>
-      <w:bookmarkStart w:id="12" w:name="3.2_Configuration_and_Change_Control"/>
+      <w:bookmarkStart w:id="11" w:name="3.2_Configuration_and_Change_Control"/>
       <w:r>
         <w:rPr>
           <w:rFonts w:ascii="Times New Roman" w:eastAsia="Times New Roman" w:hAnsi="Times New Roman" w:cs="Times New Roman"/>
@@ -2034,7 +2033,7 @@
         </w:rPr>
         <w:t xml:space="preserve">               </w:t>
       </w:r>
-      <w:bookmarkEnd w:id="12"/>
+      <w:bookmarkEnd w:id="11"/>
       <w:r>
         <w:rPr>
           <w:rFonts w:ascii="Times New Roman" w:eastAsia="Times New Roman" w:hAnsi="Times New Roman" w:cs="Times New Roman"/>
@@ -2060,7 +2059,7 @@
           <w:lang w:eastAsia="es-MX"/>
         </w:rPr>
       </w:pPr>
-      <w:bookmarkStart w:id="13" w:name="3.2.1_Change_Request_Processing_and_Appr"/>
+      <w:bookmarkStart w:id="12" w:name="3.2.1_Change_Request_Processing_and_Appr"/>
       <w:r>
         <w:rPr>
           <w:rFonts w:ascii="Times New Roman" w:eastAsia="Times New Roman" w:hAnsi="Times New Roman" w:cs="Times New Roman"/>
@@ -2105,7 +2104,7 @@
         </w:rPr>
         <w:t xml:space="preserve"> </w:t>
       </w:r>
-      <w:bookmarkEnd w:id="13"/>
+      <w:bookmarkEnd w:id="12"/>
     </w:p>
     <w:p>
       <w:pPr>
@@ -2180,7 +2179,7 @@
           <w:lang w:eastAsia="es-MX"/>
         </w:rPr>
       </w:pPr>
-      <w:bookmarkStart w:id="14" w:name="3.2.2_Change_Control_Board_(CCB)"/>
+      <w:bookmarkStart w:id="13" w:name="3.2.2_Change_Control_Board_(CCB)"/>
       <w:r>
         <w:rPr>
           <w:rFonts w:ascii="Times New Roman" w:eastAsia="Times New Roman" w:hAnsi="Times New Roman" w:cs="Times New Roman"/>
@@ -2251,7 +2250,7 @@
         </w:rPr>
         <w:t xml:space="preserve"> (CCB)</w:t>
       </w:r>
-      <w:bookmarkEnd w:id="14"/>
+      <w:bookmarkEnd w:id="13"/>
     </w:p>
     <w:p>
       <w:pPr>
@@ -2286,7 +2285,7 @@
           <w:lang w:eastAsia="es-MX"/>
         </w:rPr>
       </w:pPr>
-      <w:bookmarkStart w:id="15" w:name="3.3_Configuration_Status_Accounting"/>
+      <w:bookmarkStart w:id="14" w:name="3.3_Configuration_Status_Accounting"/>
       <w:r>
         <w:rPr>
           <w:rFonts w:ascii="Times New Roman" w:eastAsia="Times New Roman" w:hAnsi="Times New Roman" w:cs="Times New Roman"/>
@@ -2345,7 +2344,7 @@
         </w:rPr>
         <w:t>Accounting</w:t>
       </w:r>
-      <w:bookmarkEnd w:id="15"/>
+      <w:bookmarkEnd w:id="14"/>
       <w:proofErr w:type="spellEnd"/>
     </w:p>
     <w:p>
@@ -2361,7 +2360,7 @@
           <w:lang w:eastAsia="es-MX"/>
         </w:rPr>
       </w:pPr>
-      <w:bookmarkStart w:id="16" w:name="3.3.1_Project_Media_Storage_and_Release_"/>
+      <w:bookmarkStart w:id="15" w:name="3.3.1_Project_Media_Storage_and_Release_"/>
       <w:r>
         <w:rPr>
           <w:rFonts w:ascii="Times New Roman" w:eastAsia="Times New Roman" w:hAnsi="Times New Roman" w:cs="Times New Roman"/>
@@ -2384,7 +2383,7 @@
         </w:rPr>
         <w:t xml:space="preserve">          </w:t>
       </w:r>
-      <w:bookmarkEnd w:id="16"/>
+      <w:bookmarkEnd w:id="15"/>
       <w:r>
         <w:rPr>
           <w:rFonts w:ascii="Times New Roman" w:eastAsia="Times New Roman" w:hAnsi="Times New Roman" w:cs="Times New Roman"/>
@@ -2430,7 +2429,7 @@
           <w:lang w:eastAsia="es-MX"/>
         </w:rPr>
       </w:pPr>
-      <w:bookmarkStart w:id="17" w:name="3.3.2_Reports_and_Audits"/>
+      <w:bookmarkStart w:id="16" w:name="3.3.2_Reports_and_Audits"/>
       <w:r>
         <w:rPr>
           <w:rFonts w:ascii="Times New Roman" w:eastAsia="Times New Roman" w:hAnsi="Times New Roman" w:cs="Times New Roman"/>
@@ -2453,7 +2452,7 @@
         </w:rPr>
         <w:t xml:space="preserve">          </w:t>
       </w:r>
-      <w:bookmarkEnd w:id="17"/>
+      <w:bookmarkEnd w:id="16"/>
       <w:r>
         <w:rPr>
           <w:rFonts w:ascii="Times New Roman" w:eastAsia="Times New Roman" w:hAnsi="Times New Roman" w:cs="Times New Roman"/>
@@ -2520,7 +2519,7 @@
           <w:lang w:eastAsia="es-MX"/>
         </w:rPr>
       </w:pPr>
-      <w:bookmarkStart w:id="18" w:name="4._Milestones"/>
+      <w:bookmarkStart w:id="17" w:name="4._Milestones"/>
       <w:r>
         <w:rPr>
           <w:rFonts w:ascii="Times New Roman" w:eastAsia="Times New Roman" w:hAnsi="Times New Roman" w:cs="Times New Roman"/>
@@ -2558,7 +2557,7 @@
         </w:rPr>
         <w:t>Milestones</w:t>
       </w:r>
-      <w:bookmarkEnd w:id="18"/>
+      <w:bookmarkEnd w:id="17"/>
       <w:proofErr w:type="spellEnd"/>
     </w:p>
     <w:p>
@@ -2599,7 +2598,56 @@
           <w:szCs w:val="24"/>
           <w:lang w:eastAsia="es-MX"/>
         </w:rPr>
-        <w:t xml:space="preserve"> la conceptualización, la elaboración, la construcción y la entrega.</w:t>
+        <w:t xml:space="preserve"> la</w:t>
+      </w:r>
+      <w:r>
+        <w:rPr>
+          <w:rFonts w:ascii="Times New Roman" w:eastAsia="Times New Roman" w:hAnsi="Times New Roman" w:cs="Times New Roman"/>
+          <w:sz w:val="24"/>
+          <w:szCs w:val="24"/>
+          <w:lang w:eastAsia="es-MX"/>
+        </w:rPr>
+        <w:t xml:space="preserve"> </w:t>
+      </w:r>
+      <w:proofErr w:type="gramStart"/>
+      <w:r>
+        <w:rPr>
+          <w:rFonts w:ascii="Times New Roman" w:eastAsia="Times New Roman" w:hAnsi="Times New Roman" w:cs="Times New Roman"/>
+          <w:sz w:val="24"/>
+          <w:szCs w:val="24"/>
+          <w:lang w:eastAsia="es-MX"/>
+        </w:rPr>
+        <w:t>plane</w:t>
+      </w:r>
+      <w:bookmarkStart w:id="18" w:name="_GoBack"/>
+      <w:bookmarkEnd w:id="18"/>
+      <w:r>
+        <w:rPr>
+          <w:rFonts w:ascii="Times New Roman" w:eastAsia="Times New Roman" w:hAnsi="Times New Roman" w:cs="Times New Roman"/>
+          <w:sz w:val="24"/>
+          <w:szCs w:val="24"/>
+          <w:lang w:eastAsia="es-MX"/>
+        </w:rPr>
+        <w:t xml:space="preserve">ación, </w:t>
+      </w:r>
+      <w:r>
+        <w:rPr>
+          <w:rFonts w:ascii="Times New Roman" w:eastAsia="Times New Roman" w:hAnsi="Times New Roman" w:cs="Times New Roman"/>
+          <w:sz w:val="24"/>
+          <w:szCs w:val="24"/>
+          <w:lang w:eastAsia="es-MX"/>
+        </w:rPr>
+        <w:t xml:space="preserve"> conceptualización</w:t>
+      </w:r>
+      <w:proofErr w:type="gramEnd"/>
+      <w:r>
+        <w:rPr>
+          <w:rFonts w:ascii="Times New Roman" w:eastAsia="Times New Roman" w:hAnsi="Times New Roman" w:cs="Times New Roman"/>
+          <w:sz w:val="24"/>
+          <w:szCs w:val="24"/>
+          <w:lang w:eastAsia="es-MX"/>
+        </w:rPr>
+        <w:t>, la elaboración, la construcción y la entrega.</w:t>
       </w:r>
     </w:p>
     <w:p>

</xml_diff>